<commit_message>
updated PB according to the change in PID
</commit_message>
<xml_diff>
--- a/Documentation/ProjectBrief.docx
+++ b/Documentation/ProjectBrief.docx
@@ -41,8 +41,8 @@
                         <w:tblLook w:val="04A0" w:firstRow="1" w:lastRow="0" w:firstColumn="1" w:lastColumn="0" w:noHBand="0" w:noVBand="1"/>
                       </w:tblPr>
                       <w:tblGrid>
-                        <w:gridCol w:w="6291"/>
-                        <w:gridCol w:w="5957"/>
+                        <w:gridCol w:w="6289"/>
+                        <w:gridCol w:w="5955"/>
                       </w:tblGrid>
                       <w:tr>
                         <w:trPr>
@@ -200,7 +200,7 @@
                               <w:tblLook w:val="04A0" w:firstRow="1" w:lastRow="0" w:firstColumn="1" w:lastColumn="0" w:noHBand="0" w:noVBand="1"/>
                             </w:tblPr>
                             <w:tblGrid>
-                              <w:gridCol w:w="5237"/>
+                              <w:gridCol w:w="5235"/>
                             </w:tblGrid>
                             <w:tr>
                               <w:trPr>
@@ -319,8 +319,6 @@
                                     </w:rPr>
                                     <w:t xml:space="preserve"> </w:t>
                                   </w:r>
-                                  <w:bookmarkStart w:id="0" w:name="_GoBack"/>
-                                  <w:bookmarkEnd w:id="0"/>
                                 </w:p>
                                 <w:p>
                                   <w:pPr>
@@ -389,11 +387,11 @@
           <w:numId w:val="20"/>
         </w:numPr>
       </w:pPr>
-      <w:bookmarkStart w:id="1" w:name="_Toc444116406"/>
+      <w:bookmarkStart w:id="0" w:name="_Toc444116406"/>
       <w:r>
         <w:t>Project Brief</w:t>
       </w:r>
-      <w:bookmarkEnd w:id="1"/>
+      <w:bookmarkEnd w:id="0"/>
     </w:p>
     <w:p>
       <w:pPr>
@@ -414,9 +412,9 @@
           <w:lang w:val="da-DK"/>
         </w:rPr>
       </w:pPr>
-      <w:bookmarkStart w:id="2" w:name="_Toc444073241"/>
-      <w:bookmarkStart w:id="3" w:name="_Toc444074265"/>
-      <w:bookmarkStart w:id="4" w:name="_Toc444116407"/>
+      <w:bookmarkStart w:id="1" w:name="_Toc444073241"/>
+      <w:bookmarkStart w:id="2" w:name="_Toc444074265"/>
+      <w:bookmarkStart w:id="3" w:name="_Toc444116407"/>
       <w:r>
         <w:rPr>
           <w:lang w:val="da-DK"/>
@@ -429,9 +427,9 @@
         </w:rPr>
         <w:t>History</w:t>
       </w:r>
+      <w:bookmarkEnd w:id="1"/>
       <w:bookmarkEnd w:id="2"/>
       <w:bookmarkEnd w:id="3"/>
-      <w:bookmarkEnd w:id="4"/>
     </w:p>
     <w:p>
       <w:pPr>
@@ -997,18 +995,18 @@
           <w:lang w:val="da-DK"/>
         </w:rPr>
       </w:pPr>
-      <w:bookmarkStart w:id="5" w:name="_Toc444073242"/>
-      <w:bookmarkStart w:id="6" w:name="_Toc444074266"/>
-      <w:bookmarkStart w:id="7" w:name="_Toc444116408"/>
+      <w:bookmarkStart w:id="4" w:name="_Toc444073242"/>
+      <w:bookmarkStart w:id="5" w:name="_Toc444074266"/>
+      <w:bookmarkStart w:id="6" w:name="_Toc444116408"/>
       <w:r>
         <w:rPr>
           <w:lang w:val="da-DK"/>
         </w:rPr>
         <w:t>Approvals</w:t>
       </w:r>
+      <w:bookmarkEnd w:id="4"/>
       <w:bookmarkEnd w:id="5"/>
       <w:bookmarkEnd w:id="6"/>
-      <w:bookmarkEnd w:id="7"/>
     </w:p>
     <w:p>
       <w:pPr>
@@ -1403,18 +1401,18 @@
           <w:lang w:val="da-DK"/>
         </w:rPr>
       </w:pPr>
-      <w:bookmarkStart w:id="8" w:name="_Toc444073243"/>
-      <w:bookmarkStart w:id="9" w:name="_Toc444074267"/>
-      <w:bookmarkStart w:id="10" w:name="_Toc444116409"/>
+      <w:bookmarkStart w:id="7" w:name="_Toc444073243"/>
+      <w:bookmarkStart w:id="8" w:name="_Toc444074267"/>
+      <w:bookmarkStart w:id="9" w:name="_Toc444116409"/>
       <w:r>
         <w:rPr>
           <w:lang w:val="da-DK"/>
         </w:rPr>
         <w:t>Distribution</w:t>
       </w:r>
+      <w:bookmarkEnd w:id="7"/>
       <w:bookmarkEnd w:id="8"/>
       <w:bookmarkEnd w:id="9"/>
-      <w:bookmarkEnd w:id="10"/>
     </w:p>
     <w:p>
       <w:pPr>
@@ -1752,12 +1750,12 @@
           <w:numId w:val="20"/>
         </w:numPr>
       </w:pPr>
-      <w:bookmarkStart w:id="11" w:name="_Toc444116410"/>
+      <w:bookmarkStart w:id="10" w:name="_Toc444116410"/>
       <w:r>
         <w:lastRenderedPageBreak/>
         <w:t>Table of Contents</w:t>
       </w:r>
-      <w:bookmarkEnd w:id="11"/>
+      <w:bookmarkEnd w:id="10"/>
     </w:p>
     <w:sdt>
       <w:sdtPr>
@@ -4675,13 +4673,13 @@
           <w:numId w:val="20"/>
         </w:numPr>
       </w:pPr>
-      <w:bookmarkStart w:id="12" w:name="_Toc443990216"/>
-      <w:bookmarkStart w:id="13" w:name="_Toc444116411"/>
+      <w:bookmarkStart w:id="11" w:name="_Toc443990216"/>
+      <w:bookmarkStart w:id="12" w:name="_Toc444116411"/>
       <w:r>
         <w:t>Introduction</w:t>
       </w:r>
+      <w:bookmarkEnd w:id="11"/>
       <w:bookmarkEnd w:id="12"/>
-      <w:bookmarkEnd w:id="13"/>
     </w:p>
     <w:p/>
     <w:p>
@@ -4703,13 +4701,13 @@
           <w:numId w:val="20"/>
         </w:numPr>
       </w:pPr>
-      <w:bookmarkStart w:id="14" w:name="_Toc443990217"/>
-      <w:bookmarkStart w:id="15" w:name="_Toc444116412"/>
+      <w:bookmarkStart w:id="13" w:name="_Toc443990217"/>
+      <w:bookmarkStart w:id="14" w:name="_Toc444116412"/>
       <w:r>
         <w:t>Objectives</w:t>
       </w:r>
+      <w:bookmarkEnd w:id="13"/>
       <w:bookmarkEnd w:id="14"/>
-      <w:bookmarkEnd w:id="15"/>
     </w:p>
     <w:p/>
     <w:p>
@@ -4761,6 +4759,7 @@
           <w:ilvl w:val="0"/>
           <w:numId w:val="5"/>
         </w:numPr>
+        <w:spacing w:line="256" w:lineRule="auto"/>
         <w:rPr>
           <w:b/>
         </w:rPr>
@@ -4769,10 +4768,10 @@
         <w:rPr>
           <w:b/>
         </w:rPr>
-        <w:t>The outcome shall be an online learning platform.</w:t>
-      </w:r>
-      <w:r>
-        <w:t xml:space="preserve"> The aim is to develop a learning platform directed to Arabic audiences allowing students, ordinary people to learn and test their abilities on the subjects provided by the platform. Not only will the normal people learn and develop skills through this platform but the universities and schools will have the benefit of variety in learning methods for their students, giving them the advantage of going through study materials on their own pace and time.</w:t>
+        <w:t>The outcome shall be a prototype of an online learning platform.</w:t>
+      </w:r>
+      <w:r>
+        <w:t xml:space="preserve"> The prototype shall have the core functions for a student user. </w:t>
       </w:r>
     </w:p>
     <w:p>
@@ -4834,20 +4833,21 @@
           <w:numId w:val="20"/>
         </w:numPr>
       </w:pPr>
-      <w:bookmarkStart w:id="16" w:name="_Toc443990218"/>
-      <w:bookmarkStart w:id="17" w:name="_Toc444116413"/>
+      <w:bookmarkStart w:id="15" w:name="_Toc443990218"/>
+      <w:bookmarkStart w:id="16" w:name="_Toc444116413"/>
       <w:r>
         <w:lastRenderedPageBreak/>
         <w:t>Scope and exclusions</w:t>
       </w:r>
+      <w:bookmarkEnd w:id="15"/>
       <w:bookmarkEnd w:id="16"/>
-      <w:bookmarkEnd w:id="17"/>
       <w:r>
         <w:t xml:space="preserve"> </w:t>
       </w:r>
     </w:p>
     <w:p/>
     <w:p>
+      <w:bookmarkStart w:id="17" w:name="_GoBack"/>
       <w:r>
         <w:t>Scope:</w:t>
       </w:r>
@@ -4885,7 +4885,7 @@
         </w:numPr>
       </w:pPr>
       <w:r>
-        <w:t>The user interface (JSP) for teachers</w:t>
+        <w:t>The database access objects</w:t>
       </w:r>
     </w:p>
     <w:p>
@@ -4897,7 +4897,7 @@
         </w:numPr>
       </w:pPr>
       <w:r>
-        <w:t>The user interface (JSP) for administrators</w:t>
+        <w:t>Servlets</w:t>
       </w:r>
     </w:p>
     <w:p>
@@ -4909,7 +4909,36 @@
         </w:numPr>
       </w:pPr>
       <w:r>
-        <w:t>The database access objects</w:t>
+        <w:t>Login service</w:t>
+      </w:r>
+    </w:p>
+    <w:p>
+      <w:r>
+        <w:t>Exclusions:</w:t>
+      </w:r>
+    </w:p>
+    <w:p>
+      <w:pPr>
+        <w:pStyle w:val="ListParagraph"/>
+        <w:numPr>
+          <w:ilvl w:val="0"/>
+          <w:numId w:val="7"/>
+        </w:numPr>
+      </w:pPr>
+      <w:r>
+        <w:t>Course videos</w:t>
+      </w:r>
+    </w:p>
+    <w:p>
+      <w:pPr>
+        <w:pStyle w:val="ListParagraph"/>
+        <w:numPr>
+          <w:ilvl w:val="0"/>
+          <w:numId w:val="7"/>
+        </w:numPr>
+      </w:pPr>
+      <w:r>
+        <w:t>Course tests</w:t>
       </w:r>
     </w:p>
     <w:p>
@@ -4921,7 +4950,10 @@
         </w:numPr>
       </w:pPr>
       <w:r>
-        <w:t>Servlets</w:t>
+        <w:t>Payment service</w:t>
+      </w:r>
+      <w:r>
+        <w:t xml:space="preserve"> </w:t>
       </w:r>
     </w:p>
     <w:p>
@@ -4933,12 +4965,7 @@
         </w:numPr>
       </w:pPr>
       <w:r>
-        <w:t>Login service</w:t>
-      </w:r>
-    </w:p>
-    <w:p>
-      <w:r>
-        <w:t>Exclusions:</w:t>
+        <w:t>The user interface (JSP) for teachers</w:t>
       </w:r>
     </w:p>
     <w:p>
@@ -4946,37 +4973,14 @@
         <w:pStyle w:val="ListParagraph"/>
         <w:numPr>
           <w:ilvl w:val="0"/>
-          <w:numId w:val="7"/>
+          <w:numId w:val="6"/>
         </w:numPr>
       </w:pPr>
       <w:r>
-        <w:t>Course videos</w:t>
+        <w:t>The user interface (JSP) for administrators</w:t>
       </w:r>
     </w:p>
-    <w:p>
-      <w:pPr>
-        <w:pStyle w:val="ListParagraph"/>
-        <w:numPr>
-          <w:ilvl w:val="0"/>
-          <w:numId w:val="7"/>
-        </w:numPr>
-      </w:pPr>
-      <w:r>
-        <w:t>Course tests</w:t>
-      </w:r>
-    </w:p>
-    <w:p>
-      <w:pPr>
-        <w:pStyle w:val="ListParagraph"/>
-        <w:numPr>
-          <w:ilvl w:val="0"/>
-          <w:numId w:val="7"/>
-        </w:numPr>
-      </w:pPr>
-      <w:r>
-        <w:t>Payment service</w:t>
-      </w:r>
-    </w:p>
+    <w:bookmarkEnd w:id="17"/>
     <w:p>
       <w:pPr>
         <w:pStyle w:val="ListParagraph"/>
@@ -7937,7 +7941,7 @@
                   <w:noProof/>
                   <w:lang w:val="da-DK"/>
                 </w:rPr>
-                <w:t>1</w:t>
+                <w:t>5</w:t>
               </w:r>
               <w:r>
                 <w:fldChar w:fldCharType="end"/>
@@ -8016,7 +8020,7 @@
         <w:noProof/>
         <w:lang w:val="da-DK"/>
       </w:rPr>
-      <w:t>17-03-2016</w:t>
+      <w:t>30-05-2016</w:t>
     </w:r>
     <w:r>
       <w:fldChar w:fldCharType="end"/>
@@ -12779,7 +12783,7 @@
         </a:bodyPr>
         <a:lstStyle/>
         <a:p>
-          <a:pPr lvl="0" algn="l" defTabSz="577850">
+          <a:pPr marL="0" lvl="0" indent="0" algn="l" defTabSz="577850">
             <a:lnSpc>
               <a:spcPct val="90000"/>
             </a:lnSpc>
@@ -12789,6 +12793,7 @@
             <a:spcAft>
               <a:spcPct val="35000"/>
             </a:spcAft>
+            <a:buNone/>
           </a:pPr>
           <a:r>
             <a:rPr lang="da-DK" sz="1300" kern="1200"/>
@@ -12806,7 +12811,7 @@
             <a:spcAft>
               <a:spcPct val="15000"/>
             </a:spcAft>
-            <a:buChar char="••"/>
+            <a:buChar char="•"/>
           </a:pPr>
           <a:r>
             <a:rPr lang="da-DK" sz="1000" kern="1200"/>
@@ -12824,7 +12829,7 @@
             <a:spcAft>
               <a:spcPct val="15000"/>
             </a:spcAft>
-            <a:buChar char="••"/>
+            <a:buChar char="•"/>
           </a:pPr>
           <a:r>
             <a:rPr lang="da-DK" sz="1000" kern="1200"/>
@@ -12842,7 +12847,7 @@
             <a:spcAft>
               <a:spcPct val="15000"/>
             </a:spcAft>
-            <a:buChar char="••"/>
+            <a:buChar char="•"/>
           </a:pPr>
           <a:r>
             <a:rPr lang="da-DK" sz="1000" kern="1200"/>
@@ -12865,7 +12870,7 @@
             <a:spcAft>
               <a:spcPct val="15000"/>
             </a:spcAft>
-            <a:buChar char="••"/>
+            <a:buChar char="•"/>
           </a:pPr>
           <a:endParaRPr lang="da-DK" sz="1000" kern="1200"/>
         </a:p>
@@ -12985,7 +12990,7 @@
         </a:bodyPr>
         <a:lstStyle/>
         <a:p>
-          <a:pPr lvl="0" algn="l" defTabSz="577850">
+          <a:pPr marL="0" lvl="0" indent="0" algn="l" defTabSz="577850">
             <a:lnSpc>
               <a:spcPct val="90000"/>
             </a:lnSpc>
@@ -12995,6 +13000,7 @@
             <a:spcAft>
               <a:spcPct val="35000"/>
             </a:spcAft>
+            <a:buNone/>
           </a:pPr>
           <a:r>
             <a:rPr lang="da-DK" sz="1300" kern="1200"/>
@@ -13012,7 +13018,7 @@
             <a:spcAft>
               <a:spcPct val="15000"/>
             </a:spcAft>
-            <a:buChar char="••"/>
+            <a:buChar char="•"/>
           </a:pPr>
           <a:r>
             <a:rPr lang="da-DK" sz="1000" kern="1200"/>
@@ -13035,7 +13041,7 @@
             <a:spcAft>
               <a:spcPct val="15000"/>
             </a:spcAft>
-            <a:buChar char="••"/>
+            <a:buChar char="•"/>
           </a:pPr>
           <a:r>
             <a:rPr lang="da-DK" sz="1000" kern="1200"/>
@@ -13053,7 +13059,7 @@
             <a:spcAft>
               <a:spcPct val="15000"/>
             </a:spcAft>
-            <a:buChar char="••"/>
+            <a:buChar char="•"/>
           </a:pPr>
           <a:r>
             <a:rPr lang="da-DK" sz="1000" kern="1200"/>
@@ -13176,7 +13182,7 @@
         </a:bodyPr>
         <a:lstStyle/>
         <a:p>
-          <a:pPr lvl="0" algn="l" defTabSz="577850">
+          <a:pPr marL="0" lvl="0" indent="0" algn="l" defTabSz="577850">
             <a:lnSpc>
               <a:spcPct val="90000"/>
             </a:lnSpc>
@@ -13186,6 +13192,7 @@
             <a:spcAft>
               <a:spcPct val="35000"/>
             </a:spcAft>
+            <a:buNone/>
           </a:pPr>
           <a:r>
             <a:rPr lang="da-DK" sz="1300" kern="1200"/>
@@ -13203,7 +13210,7 @@
             <a:spcAft>
               <a:spcPct val="15000"/>
             </a:spcAft>
-            <a:buChar char="••"/>
+            <a:buChar char="•"/>
           </a:pPr>
           <a:r>
             <a:rPr lang="da-DK" sz="1000" kern="1200"/>
@@ -13221,7 +13228,7 @@
             <a:spcAft>
               <a:spcPct val="15000"/>
             </a:spcAft>
-            <a:buChar char="••"/>
+            <a:buChar char="•"/>
           </a:pPr>
           <a:r>
             <a:rPr lang="da-DK" sz="1000" kern="1200"/>
@@ -13239,7 +13246,7 @@
             <a:spcAft>
               <a:spcPct val="15000"/>
             </a:spcAft>
-            <a:buChar char="••"/>
+            <a:buChar char="•"/>
           </a:pPr>
           <a:r>
             <a:rPr lang="da-DK" sz="1000" kern="1200"/>
@@ -14839,7 +14846,7 @@
 </file>
 
 <file path=customXml/itemProps1.xml><?xml version="1.0" encoding="utf-8"?>
-<ds:datastoreItem xmlns:ds="http://schemas.openxmlformats.org/officeDocument/2006/customXml" ds:itemID="{01C3DE15-44AB-4B5A-A688-68B3CAEE52EF}">
+<ds:datastoreItem xmlns:ds="http://schemas.openxmlformats.org/officeDocument/2006/customXml" ds:itemID="{B68ECE72-68EA-49BA-BE68-E835FA4B96D5}">
   <ds:schemaRefs>
     <ds:schemaRef ds:uri="http://schemas.openxmlformats.org/officeDocument/2006/bibliography"/>
   </ds:schemaRefs>

</xml_diff>